<commit_message>
implementation stages are added.
</commit_message>
<xml_diff>
--- a/doc/SDVPN-v0.9.docx
+++ b/doc/SDVPN-v0.9.docx
@@ -1,6 +1,6 @@
 
 <file path=word/document.xml><?xml version="1.0" encoding="utf-8"?>
-<w:document xmlns:wpc="http://schemas.microsoft.com/office/word/2010/wordprocessingCanvas" xmlns:cx="http://schemas.microsoft.com/office/drawing/2014/chartex" xmlns:mc="http://schemas.openxmlformats.org/markup-compatibility/2006" xmlns:o="urn:schemas-microsoft-com:office:office" xmlns:r="http://schemas.openxmlformats.org/officeDocument/2006/relationships" xmlns:m="http://schemas.openxmlformats.org/officeDocument/2006/math" xmlns:v="urn:schemas-microsoft-com:vml" xmlns:wp14="http://schemas.microsoft.com/office/word/2010/wordprocessingDrawing" xmlns:wp="http://schemas.openxmlformats.org/drawingml/2006/wordprocessingDrawing" xmlns:w10="urn:schemas-microsoft-com:office:word" xmlns:w="http://schemas.openxmlformats.org/wordprocessingml/2006/main" xmlns:w14="http://schemas.microsoft.com/office/word/2010/wordml" xmlns:w15="http://schemas.microsoft.com/office/word/2012/wordml" xmlns:w16se="http://schemas.microsoft.com/office/word/2015/wordml/symex" xmlns:wpg="http://schemas.microsoft.com/office/word/2010/wordprocessingGroup" xmlns:wpi="http://schemas.microsoft.com/office/word/2010/wordprocessingInk" xmlns:wne="http://schemas.microsoft.com/office/word/2006/wordml" xmlns:wps="http://schemas.microsoft.com/office/word/2010/wordprocessingShape" mc:Ignorable="w14 w15 w16se wp14">
+<w:document xmlns:wpc="http://schemas.microsoft.com/office/word/2010/wordprocessingCanvas" xmlns:mc="http://schemas.openxmlformats.org/markup-compatibility/2006" xmlns:o="urn:schemas-microsoft-com:office:office" xmlns:r="http://schemas.openxmlformats.org/officeDocument/2006/relationships" xmlns:m="http://schemas.openxmlformats.org/officeDocument/2006/math" xmlns:v="urn:schemas-microsoft-com:vml" xmlns:wp14="http://schemas.microsoft.com/office/word/2010/wordprocessingDrawing" xmlns:wp="http://schemas.openxmlformats.org/drawingml/2006/wordprocessingDrawing" xmlns:w10="urn:schemas-microsoft-com:office:word" xmlns:w="http://schemas.openxmlformats.org/wordprocessingml/2006/main" xmlns:w14="http://schemas.microsoft.com/office/word/2010/wordml" xmlns:w15="http://schemas.microsoft.com/office/word/2012/wordml" xmlns:wpg="http://schemas.microsoft.com/office/word/2010/wordprocessingGroup" xmlns:wpi="http://schemas.microsoft.com/office/word/2010/wordprocessingInk" xmlns:wne="http://schemas.microsoft.com/office/word/2006/wordml" xmlns:wps="http://schemas.microsoft.com/office/word/2010/wordprocessingShape" mc:Ignorable="w14 w15 wp14">
   <w:body>
     <w:tbl>
       <w:tblPr>
@@ -5989,6 +5989,13 @@
       </w:r>
       <w:r>
         <w:rPr>
+          <w:rStyle w:val="FootnoteReference"/>
+          <w:rtl/>
+        </w:rPr>
+        <w:footnoteReference w:id="16"/>
+      </w:r>
+      <w:r>
+        <w:rPr>
           <w:rtl/>
         </w:rPr>
         <w:t xml:space="preserve"> خود را آپد</w:t>
@@ -6772,6 +6779,7 @@
         </w:rPr>
         <w:t xml:space="preserve"> </w:t>
       </w:r>
+      <w:proofErr w:type="spellStart"/>
       <w:r>
         <w:rPr>
           <w:lang w:bidi="fa-IR"/>
@@ -6796,6 +6804,7 @@
         </w:rPr>
         <w:t>low</w:t>
       </w:r>
+      <w:proofErr w:type="spellEnd"/>
       <w:r>
         <w:rPr>
           <w:rtl/>
@@ -6887,6 +6896,7 @@
         </w:rPr>
         <w:t xml:space="preserve"> کنترلر و پروتکل </w:t>
       </w:r>
+      <w:proofErr w:type="spellStart"/>
       <w:r>
         <w:rPr>
           <w:lang w:bidi="fa-IR"/>
@@ -6911,6 +6921,7 @@
         </w:rPr>
         <w:t>low</w:t>
       </w:r>
+      <w:proofErr w:type="spellEnd"/>
       <w:r>
         <w:rPr>
           <w:rtl/>
@@ -8178,7 +8189,7 @@
           <w:rStyle w:val="FootnoteReference"/>
           <w:rtl/>
         </w:rPr>
-        <w:footnoteReference w:id="16"/>
+        <w:footnoteReference w:id="17"/>
       </w:r>
       <w:r>
         <w:rPr>
@@ -8191,7 +8202,7 @@
           <w:rStyle w:val="FootnoteReference"/>
           <w:rtl/>
         </w:rPr>
-        <w:footnoteReference w:id="17"/>
+        <w:footnoteReference w:id="18"/>
       </w:r>
       <w:r>
         <w:rPr>
@@ -10335,7 +10346,7 @@
           <w:rtl/>
           <w:lang w:bidi="fa-IR"/>
         </w:rPr>
-        <w:footnoteReference w:id="18"/>
+        <w:footnoteReference w:id="19"/>
       </w:r>
       <w:r>
         <w:rPr>
@@ -10401,7 +10412,7 @@
           <w:rtl/>
           <w:lang w:bidi="fa-IR"/>
         </w:rPr>
-        <w:footnoteReference w:id="19"/>
+        <w:footnoteReference w:id="20"/>
       </w:r>
       <w:r>
         <w:rPr>
@@ -10443,6 +10454,7 @@
         </w:rPr>
         <w:t xml:space="preserve">۲: </w:t>
       </w:r>
+      <w:proofErr w:type="spellStart"/>
       <w:r>
         <w:rPr>
           <w:lang w:bidi="fa-IR"/>
@@ -10455,6 +10467,7 @@
         </w:rPr>
         <w:t>ininet</w:t>
       </w:r>
+      <w:proofErr w:type="spellEnd"/>
       <w:r>
         <w:rPr>
           <w:rFonts w:hint="cs"/>
@@ -10652,11 +10665,19 @@
         </w:rPr>
         <w:t xml:space="preserve"> به</w:t>
       </w:r>
-      <w:r>
-        <w:rPr>
-          <w:lang w:bidi="fa-IR"/>
-        </w:rPr>
-        <w:t xml:space="preserve">Mininet </w:t>
+      <w:proofErr w:type="spellStart"/>
+      <w:r>
+        <w:rPr>
+          <w:lang w:bidi="fa-IR"/>
+        </w:rPr>
+        <w:t>Mininet</w:t>
+      </w:r>
+      <w:proofErr w:type="spellEnd"/>
+      <w:r>
+        <w:rPr>
+          <w:lang w:bidi="fa-IR"/>
+        </w:rPr>
+        <w:t xml:space="preserve"> </w:t>
       </w:r>
       <w:r>
         <w:rPr>
@@ -10672,7 +10693,6 @@
         <w:bidi/>
         <w:jc w:val="both"/>
         <w:rPr>
-          <w:rFonts w:hint="cs"/>
           <w:rtl/>
           <w:lang w:bidi="fa-IR"/>
         </w:rPr>
@@ -10696,17 +10716,56 @@
         <w:bidi/>
         <w:jc w:val="both"/>
         <w:rPr>
-          <w:rFonts w:hint="cs"/>
-          <w:lang w:bidi="fa-IR"/>
-        </w:rPr>
-      </w:pPr>
-      <w:r>
-        <w:rPr>
-          <w:rFonts w:hint="cs"/>
-          <w:rtl/>
-          <w:lang w:bidi="fa-IR"/>
-        </w:rPr>
-        <w:t xml:space="preserve">مرحله اول: در این مرحله یک برنامه روی بستر </w:t>
+          <w:lang w:bidi="fa-IR"/>
+        </w:rPr>
+      </w:pPr>
+      <w:r>
+        <w:rPr>
+          <w:rFonts w:hint="cs"/>
+          <w:rtl/>
+          <w:lang w:bidi="fa-IR"/>
+        </w:rPr>
+        <w:t xml:space="preserve">مرحله اول: </w:t>
+      </w:r>
+    </w:p>
+    <w:p>
+      <w:pPr>
+        <w:pStyle w:val="ListParagraph"/>
+        <w:bidi/>
+        <w:jc w:val="both"/>
+        <w:rPr>
+          <w:lang w:bidi="fa-IR"/>
+        </w:rPr>
+      </w:pPr>
+      <w:r>
+        <w:rPr>
+          <w:rFonts w:hint="cs"/>
+          <w:rtl/>
+          <w:lang w:bidi="fa-IR"/>
+        </w:rPr>
+        <w:t>در این مرحله برنامه</w:t>
+      </w:r>
+      <w:r>
+        <w:rPr>
+          <w:lang w:bidi="fa-IR"/>
+        </w:rPr>
+        <w:t xml:space="preserve"> </w:t>
+      </w:r>
+      <w:r>
+        <w:rPr>
+          <w:rFonts w:hint="cs"/>
+          <w:rtl/>
+          <w:lang w:bidi="fa-IR"/>
+        </w:rPr>
+        <w:t>‌ای</w:t>
+      </w:r>
+      <w:r>
+        <w:rPr>
+          <w:rFonts w:hint="cs"/>
+          <w:rtl/>
+          <w:lang w:bidi="fa-IR"/>
+        </w:rPr>
+        <w:t xml:space="preserve"> روی بستر </w:t>
       </w:r>
       <w:r>
         <w:rPr>
@@ -10720,7 +10779,45 @@
           <w:rtl/>
           <w:lang w:bidi="fa-IR"/>
         </w:rPr>
-        <w:t xml:space="preserve"> پیاده سازی میکنیم که مدیریت اتصال و قطع </w:t>
+        <w:t xml:space="preserve"> </w:t>
+      </w:r>
+      <w:r>
+        <w:rPr>
+          <w:rFonts w:hint="cs"/>
+          <w:rtl/>
+          <w:lang w:bidi="fa-IR"/>
+        </w:rPr>
+        <w:t xml:space="preserve">نوشته و </w:t>
+      </w:r>
+      <w:r>
+        <w:rPr>
+          <w:rFonts w:hint="cs"/>
+          <w:rtl/>
+          <w:lang w:bidi="fa-IR"/>
+        </w:rPr>
+        <w:t>پیاده سازی می</w:t>
+      </w:r>
+      <w:r>
+        <w:rPr>
+          <w:lang w:bidi="fa-IR"/>
+        </w:rPr>
+        <w:t xml:space="preserve"> </w:t>
+      </w:r>
+      <w:r>
+        <w:rPr>
+          <w:rFonts w:hint="cs"/>
+          <w:rtl/>
+          <w:lang w:bidi="fa-IR"/>
+        </w:rPr>
+        <w:t>شود</w:t>
+      </w:r>
+      <w:r>
+        <w:rPr>
+          <w:rFonts w:hint="cs"/>
+          <w:rtl/>
+          <w:lang w:bidi="fa-IR"/>
+        </w:rPr>
+        <w:t xml:space="preserve"> که مدیریت اتصال و قطع </w:t>
       </w:r>
       <w:r>
         <w:rPr>
@@ -10784,13 +10881,183 @@
           <w:rtl/>
           <w:lang w:bidi="fa-IR"/>
         </w:rPr>
-        <w:t xml:space="preserve">مرحله دوم: پیدا سازی </w:t>
-      </w:r>
-      <w:r>
-        <w:rPr>
-          <w:lang w:bidi="fa-IR"/>
-        </w:rPr>
-        <w:t>mac table</w:t>
+        <w:t>مرحله دوم:</w:t>
+      </w:r>
+    </w:p>
+    <w:p>
+      <w:pPr>
+        <w:pStyle w:val="ListParagraph"/>
+        <w:bidi/>
+        <w:jc w:val="both"/>
+        <w:rPr>
+          <w:lang w:bidi="fa-IR"/>
+        </w:rPr>
+      </w:pPr>
+      <w:r>
+        <w:rPr>
+          <w:rFonts w:hint="cs"/>
+          <w:rtl/>
+          <w:lang w:bidi="fa-IR"/>
+        </w:rPr>
+        <w:t>در این مرحله</w:t>
+      </w:r>
+      <w:r>
+        <w:rPr>
+          <w:rFonts w:hint="cs"/>
+          <w:rtl/>
+          <w:lang w:bidi="fa-IR"/>
+        </w:rPr>
+        <w:t xml:space="preserve"> </w:t>
+      </w:r>
+      <w:r>
+        <w:rPr>
+          <w:rFonts w:hint="cs"/>
+          <w:rtl/>
+          <w:lang w:bidi="fa-IR"/>
+        </w:rPr>
+        <w:t>جدول مک</w:t>
+      </w:r>
+      <w:r>
+        <w:rPr>
+          <w:rFonts w:hint="cs"/>
+          <w:rtl/>
+          <w:lang w:bidi="fa-IR"/>
+        </w:rPr>
+        <w:t xml:space="preserve"> </w:t>
+      </w:r>
+      <w:r>
+        <w:rPr>
+          <w:rFonts w:hint="cs"/>
+          <w:rtl/>
+          <w:lang w:bidi="fa-IR"/>
+        </w:rPr>
+        <w:t>پیدا سازی</w:t>
+      </w:r>
+      <w:r>
+        <w:rPr>
+          <w:rFonts w:hint="cs"/>
+          <w:rtl/>
+          <w:lang w:bidi="fa-IR"/>
+        </w:rPr>
+        <w:t xml:space="preserve"> می‌شود</w:t>
+      </w:r>
+      <w:r>
+        <w:rPr>
+          <w:rFonts w:hint="cs"/>
+          <w:rtl/>
+          <w:lang w:bidi="fa-IR"/>
+        </w:rPr>
+        <w:t xml:space="preserve">: در این جدول، آدرس‌های </w:t>
+      </w:r>
+      <w:r>
+        <w:rPr>
+          <w:rFonts w:hint="cs"/>
+          <w:rtl/>
+          <w:lang w:bidi="fa-IR"/>
+        </w:rPr>
+        <w:t>مک</w:t>
+      </w:r>
+      <w:r>
+        <w:rPr>
+          <w:rFonts w:hint="cs"/>
+          <w:rtl/>
+          <w:lang w:bidi="fa-IR"/>
+        </w:rPr>
+        <w:t xml:space="preserve"> مربوط به </w:t>
+      </w:r>
+      <w:r>
+        <w:rPr>
+          <w:lang w:bidi="fa-IR"/>
+        </w:rPr>
+        <w:t>PE</w:t>
+      </w:r>
+      <w:r>
+        <w:rPr>
+          <w:rFonts w:hint="cs"/>
+          <w:rtl/>
+          <w:lang w:bidi="fa-IR"/>
+        </w:rPr>
+        <w:t xml:space="preserve"> های مختلف و </w:t>
+      </w:r>
+      <w:r>
+        <w:rPr>
+          <w:rFonts w:hint="cs"/>
+          <w:rtl/>
+          <w:lang w:bidi="fa-IR"/>
+        </w:rPr>
+        <w:t>درگ</w:t>
+      </w:r>
+      <w:r>
+        <w:rPr>
+          <w:rFonts w:hint="cs"/>
+          <w:rtl/>
+          <w:lang w:bidi="fa-IR"/>
+        </w:rPr>
+        <w:t>اه خروجی برای آن‌ها نوشته می</w:t>
+      </w:r>
+      <w:r>
+        <w:rPr>
+          <w:rFonts w:hint="cs"/>
+          <w:rtl/>
+          <w:lang w:bidi="fa-IR"/>
+        </w:rPr>
+        <w:t>‌</w:t>
+      </w:r>
+      <w:r>
+        <w:rPr>
+          <w:rFonts w:hint="cs"/>
+          <w:rtl/>
+          <w:lang w:bidi="fa-IR"/>
+        </w:rPr>
+        <w:t>شود. برای این کار از</w:t>
+      </w:r>
+      <w:r>
+        <w:rPr>
+          <w:rFonts w:hint="cs"/>
+          <w:rtl/>
+          <w:lang w:bidi="fa-IR"/>
+        </w:rPr>
+        <w:t xml:space="preserve"> یکی از</w:t>
+      </w:r>
+      <w:r>
+        <w:rPr>
+          <w:rFonts w:hint="cs"/>
+          <w:rtl/>
+          <w:lang w:bidi="fa-IR"/>
+        </w:rPr>
+        <w:t xml:space="preserve"> پروتکل‌های یادگیری</w:t>
+      </w:r>
+      <w:r>
+        <w:rPr>
+          <w:rFonts w:hint="cs"/>
+          <w:rtl/>
+          <w:lang w:bidi="fa-IR"/>
+        </w:rPr>
+        <w:t xml:space="preserve"> </w:t>
+      </w:r>
+      <w:r>
+        <w:rPr>
+          <w:rFonts w:hint="cs"/>
+          <w:rtl/>
+          <w:lang w:bidi="fa-IR"/>
+        </w:rPr>
+        <w:t>آدرس</w:t>
+      </w:r>
+      <w:r>
+        <w:rPr>
+          <w:rFonts w:hint="cs"/>
+          <w:rtl/>
+          <w:lang w:bidi="fa-IR"/>
+        </w:rPr>
+        <w:t xml:space="preserve"> </w:t>
+      </w:r>
+      <w:r>
+        <w:rPr>
+          <w:rFonts w:hint="cs"/>
+          <w:rtl/>
+          <w:lang w:bidi="fa-IR"/>
+        </w:rPr>
+        <w:t>مک استفاده می‌شود.</w:t>
       </w:r>
     </w:p>
     <w:p>
@@ -10812,37 +11079,135 @@
           <w:rtl/>
           <w:lang w:bidi="fa-IR"/>
         </w:rPr>
-        <w:t xml:space="preserve">مرحله سوم: برآورده ساختن </w:t>
-      </w:r>
-      <w:r>
-        <w:rPr>
-          <w:lang w:bidi="fa-IR"/>
-        </w:rPr>
-        <w:t>intent</w:t>
-      </w:r>
-      <w:r>
-        <w:rPr>
-          <w:rFonts w:hint="cs"/>
-          <w:rtl/>
-          <w:lang w:bidi="fa-IR"/>
-        </w:rPr>
-        <w:t>ها با استفاده از بستر</w:t>
-      </w:r>
-      <w:bookmarkStart w:id="0" w:name="_GoBack"/>
-      <w:bookmarkEnd w:id="0"/>
-      <w:r>
-        <w:rPr>
-          <w:rFonts w:hint="cs"/>
-          <w:rtl/>
-          <w:lang w:bidi="fa-IR"/>
-        </w:rPr>
-        <w:t xml:space="preserve"> </w:t>
+        <w:t>مرحله سوم:</w:t>
+      </w:r>
+    </w:p>
+    <w:p>
+      <w:pPr>
+        <w:pStyle w:val="ListParagraph"/>
+        <w:bidi/>
+        <w:jc w:val="both"/>
+        <w:rPr>
+          <w:lang w:bidi="fa-IR"/>
+        </w:rPr>
+      </w:pPr>
+      <w:r>
+        <w:rPr>
+          <w:rFonts w:hint="cs"/>
+          <w:rtl/>
+          <w:lang w:bidi="fa-IR"/>
+        </w:rPr>
+        <w:t>هدف در این مرحله</w:t>
+      </w:r>
+      <w:r>
+        <w:rPr>
+          <w:rFonts w:hint="cs"/>
+          <w:rtl/>
+          <w:lang w:bidi="fa-IR"/>
+        </w:rPr>
+        <w:t xml:space="preserve"> برآورده ساختن </w:t>
+      </w:r>
+      <w:r>
+        <w:rPr>
+          <w:rFonts w:hint="cs"/>
+          <w:rtl/>
+          <w:lang w:bidi="fa-IR"/>
+        </w:rPr>
+        <w:t>قصد‌‌ها</w:t>
+      </w:r>
+      <w:r>
+        <w:rPr>
+          <w:rStyle w:val="FootnoteReference"/>
+          <w:rtl/>
+          <w:lang w:bidi="fa-IR"/>
+        </w:rPr>
+        <w:footnoteReference w:id="21"/>
+      </w:r>
+      <w:r>
+        <w:rPr>
+          <w:rFonts w:hint="cs"/>
+          <w:rtl/>
+          <w:lang w:bidi="fa-IR"/>
+        </w:rPr>
+        <w:t xml:space="preserve"> با استفاده از بستر </w:t>
       </w:r>
       <w:r>
         <w:rPr>
           <w:lang w:bidi="fa-IR"/>
         </w:rPr>
         <w:t>ONOS</w:t>
+      </w:r>
+      <w:r>
+        <w:rPr>
+          <w:rFonts w:hint="cs"/>
+          <w:rtl/>
+          <w:lang w:bidi="fa-IR"/>
+        </w:rPr>
+        <w:t xml:space="preserve"> است.</w:t>
+      </w:r>
+      <w:r>
+        <w:rPr>
+          <w:rFonts w:hint="cs"/>
+          <w:rtl/>
+          <w:lang w:bidi="fa-IR"/>
+        </w:rPr>
+        <w:t xml:space="preserve"> در این قسمت ماژول مربوط به ایجاد یک مسیر بین هر دو </w:t>
+      </w:r>
+      <w:r>
+        <w:rPr>
+          <w:lang w:bidi="fa-IR"/>
+        </w:rPr>
+        <w:t xml:space="preserve">PE </w:t>
+      </w:r>
+      <w:r>
+        <w:rPr>
+          <w:rFonts w:hint="cs"/>
+          <w:rtl/>
+          <w:lang w:bidi="fa-IR"/>
+        </w:rPr>
+        <w:t xml:space="preserve"> نوشته می‌شود. پس از پایان این مرحله، امکان ایجاد سرویس </w:t>
+      </w:r>
+      <w:r>
+        <w:rPr>
+          <w:lang w:bidi="fa-IR"/>
+        </w:rPr>
+        <w:t>VPLS</w:t>
+      </w:r>
+      <w:r>
+        <w:rPr>
+          <w:rFonts w:hint="cs"/>
+          <w:rtl/>
+          <w:lang w:bidi="fa-IR"/>
+        </w:rPr>
+        <w:t xml:space="preserve"> برای هر توپولوژی از </w:t>
+      </w:r>
+      <w:r>
+        <w:rPr>
+          <w:lang w:bidi="fa-IR"/>
+        </w:rPr>
+        <w:t>PE</w:t>
+      </w:r>
+      <w:r>
+        <w:rPr>
+          <w:rFonts w:hint="cs"/>
+          <w:rtl/>
+          <w:lang w:bidi="fa-IR"/>
+        </w:rPr>
+        <w:t xml:space="preserve">‌ها و </w:t>
+      </w:r>
+      <w:r>
+        <w:rPr>
+          <w:lang w:bidi="fa-IR"/>
+        </w:rPr>
+        <w:t>CE</w:t>
+      </w:r>
+      <w:r>
+        <w:rPr>
+          <w:rFonts w:hint="cs"/>
+          <w:rtl/>
+          <w:lang w:bidi="fa-IR"/>
+        </w:rPr>
+        <w:t xml:space="preserve">‌ها وجود دارد. </w:t>
       </w:r>
     </w:p>
     <w:p>
@@ -10864,13 +11229,85 @@
           <w:rtl/>
           <w:lang w:bidi="fa-IR"/>
         </w:rPr>
-        <w:t xml:space="preserve">مرحله چهارم: پیاده سازی </w:t>
+        <w:t>مرحله چهارم:</w:t>
+      </w:r>
+    </w:p>
+    <w:p>
+      <w:pPr>
+        <w:pStyle w:val="ListParagraph"/>
+        <w:bidi/>
+        <w:jc w:val="both"/>
+        <w:rPr>
+          <w:lang w:bidi="fa-IR"/>
+        </w:rPr>
+      </w:pPr>
+      <w:r>
+        <w:rPr>
+          <w:rFonts w:hint="cs"/>
+          <w:rtl/>
+          <w:lang w:bidi="fa-IR"/>
+        </w:rPr>
+        <w:t>در این مرحله یک</w:t>
+      </w:r>
+      <w:r>
+        <w:rPr>
+          <w:rFonts w:hint="cs"/>
+          <w:rtl/>
+          <w:lang w:bidi="fa-IR"/>
+        </w:rPr>
+        <w:t xml:space="preserve"> </w:t>
       </w:r>
       <w:r>
         <w:rPr>
           <w:lang w:bidi="fa-IR"/>
         </w:rPr>
         <w:t>GUI</w:t>
+      </w:r>
+      <w:r>
+        <w:rPr>
+          <w:rFonts w:hint="cs"/>
+          <w:rtl/>
+          <w:lang w:bidi="fa-IR"/>
+        </w:rPr>
+        <w:t xml:space="preserve"> پیاده‌سازی می‌ش</w:t>
+      </w:r>
+      <w:r>
+        <w:rPr>
+          <w:rFonts w:hint="cs"/>
+          <w:rtl/>
+          <w:lang w:bidi="fa-IR"/>
+        </w:rPr>
+        <w:t>ود.</w:t>
+      </w:r>
+      <w:r>
+        <w:rPr>
+          <w:rFonts w:hint="cs"/>
+          <w:rtl/>
+          <w:lang w:bidi="fa-IR"/>
+        </w:rPr>
+        <w:t xml:space="preserve"> تنظیمات ایستای </w:t>
+      </w:r>
+      <w:r>
+        <w:rPr>
+          <w:rFonts w:hint="cs"/>
+          <w:rtl/>
+          <w:lang w:bidi="fa-IR"/>
+        </w:rPr>
+        <w:t>موجود روی سوئیچ‌ها به صورت دینامیک و از طریق رابط کاربری توسط کاربران قابل تنظیم می</w:t>
+      </w:r>
+      <w:r>
+        <w:rPr>
+          <w:lang w:bidi="fa-IR"/>
+        </w:rPr>
+        <w:t xml:space="preserve"> </w:t>
+      </w:r>
+      <w:r>
+        <w:rPr>
+          <w:rFonts w:hint="cs"/>
+          <w:rtl/>
+          <w:lang w:bidi="fa-IR"/>
+        </w:rPr>
+        <w:t>باشد.</w:t>
       </w:r>
     </w:p>
     <w:p>
@@ -10883,25 +11320,64 @@
         <w:bidi/>
         <w:jc w:val="both"/>
         <w:rPr>
-          <w:rFonts w:hint="cs"/>
-          <w:rtl/>
-          <w:lang w:bidi="fa-IR"/>
-        </w:rPr>
-      </w:pPr>
-      <w:r>
-        <w:rPr>
-          <w:rFonts w:hint="cs"/>
-          <w:rtl/>
-          <w:lang w:bidi="fa-IR"/>
-        </w:rPr>
-        <w:t xml:space="preserve">مرحله پنجم: تست روی بستر توزیع شده </w:t>
-      </w:r>
-      <w:r>
-        <w:rPr>
-          <w:lang w:bidi="fa-IR"/>
-        </w:rPr>
-        <w:t>ONOS</w:t>
-      </w:r>
+          <w:lang w:bidi="fa-IR"/>
+        </w:rPr>
+      </w:pPr>
+      <w:r>
+        <w:rPr>
+          <w:rFonts w:hint="cs"/>
+          <w:rtl/>
+          <w:lang w:bidi="fa-IR"/>
+        </w:rPr>
+        <w:lastRenderedPageBreak/>
+        <w:t>مرحله پنجم:</w:t>
+      </w:r>
+    </w:p>
+    <w:p>
+      <w:pPr>
+        <w:pStyle w:val="ListParagraph"/>
+        <w:bidi/>
+        <w:jc w:val="both"/>
+        <w:rPr>
+          <w:rFonts w:hint="cs"/>
+          <w:lang w:bidi="fa-IR"/>
+        </w:rPr>
+      </w:pPr>
+      <w:r>
+        <w:rPr>
+          <w:rFonts w:hint="cs"/>
+          <w:rtl/>
+          <w:lang w:bidi="fa-IR"/>
+        </w:rPr>
+        <w:t xml:space="preserve">در این مرحله سعی در پیاده سازی برنامه‌ی نوشته شده روی بستر </w:t>
+      </w:r>
+      <w:r>
+        <w:rPr>
+          <w:lang w:bidi="fa-IR"/>
+        </w:rPr>
+        <w:t xml:space="preserve">ONOS </w:t>
+      </w:r>
+      <w:r>
+        <w:rPr>
+          <w:rFonts w:hint="cs"/>
+          <w:rtl/>
+          <w:lang w:bidi="fa-IR"/>
+        </w:rPr>
+        <w:t xml:space="preserve"> به صورت توزیع شده است. این ویژگی امکان پراکندگی بستر شبکه را در سطح جغرافیایی گسترده ایجاد می‌کند.</w:t>
+      </w:r>
+      <w:bookmarkStart w:id="0" w:name="_GoBack"/>
+      <w:bookmarkEnd w:id="0"/>
+    </w:p>
+    <w:p>
+      <w:pPr>
+        <w:pStyle w:val="ListParagraph"/>
+        <w:bidi/>
+        <w:jc w:val="both"/>
+        <w:rPr>
+          <w:rtl/>
+          <w:lang w:bidi="fa-IR"/>
+        </w:rPr>
+      </w:pPr>
     </w:p>
     <w:p>
       <w:pPr>
@@ -10938,7 +11414,7 @@
 </file>
 
 <file path=word/endnotes.xml><?xml version="1.0" encoding="utf-8"?>
-<w:endnotes xmlns:wpc="http://schemas.microsoft.com/office/word/2010/wordprocessingCanvas" xmlns:cx="http://schemas.microsoft.com/office/drawing/2014/chartex" xmlns:mc="http://schemas.openxmlformats.org/markup-compatibility/2006" xmlns:o="urn:schemas-microsoft-com:office:office" xmlns:r="http://schemas.openxmlformats.org/officeDocument/2006/relationships" xmlns:m="http://schemas.openxmlformats.org/officeDocument/2006/math" xmlns:v="urn:schemas-microsoft-com:vml" xmlns:wp14="http://schemas.microsoft.com/office/word/2010/wordprocessingDrawing" xmlns:wp="http://schemas.openxmlformats.org/drawingml/2006/wordprocessingDrawing" xmlns:w10="urn:schemas-microsoft-com:office:word" xmlns:w="http://schemas.openxmlformats.org/wordprocessingml/2006/main" xmlns:w14="http://schemas.microsoft.com/office/word/2010/wordml" xmlns:w15="http://schemas.microsoft.com/office/word/2012/wordml" xmlns:w16se="http://schemas.microsoft.com/office/word/2015/wordml/symex" xmlns:wpg="http://schemas.microsoft.com/office/word/2010/wordprocessingGroup" xmlns:wpi="http://schemas.microsoft.com/office/word/2010/wordprocessingInk" xmlns:wne="http://schemas.microsoft.com/office/word/2006/wordml" xmlns:wps="http://schemas.microsoft.com/office/word/2010/wordprocessingShape" mc:Ignorable="w14 w15 w16se wp14">
+<w:endnotes xmlns:wpc="http://schemas.microsoft.com/office/word/2010/wordprocessingCanvas" xmlns:mc="http://schemas.openxmlformats.org/markup-compatibility/2006" xmlns:o="urn:schemas-microsoft-com:office:office" xmlns:r="http://schemas.openxmlformats.org/officeDocument/2006/relationships" xmlns:m="http://schemas.openxmlformats.org/officeDocument/2006/math" xmlns:v="urn:schemas-microsoft-com:vml" xmlns:wp14="http://schemas.microsoft.com/office/word/2010/wordprocessingDrawing" xmlns:wp="http://schemas.openxmlformats.org/drawingml/2006/wordprocessingDrawing" xmlns:w10="urn:schemas-microsoft-com:office:word" xmlns:w="http://schemas.openxmlformats.org/wordprocessingml/2006/main" xmlns:w14="http://schemas.microsoft.com/office/word/2010/wordml" xmlns:w15="http://schemas.microsoft.com/office/word/2012/wordml" xmlns:wpg="http://schemas.microsoft.com/office/word/2010/wordprocessingGroup" xmlns:wpi="http://schemas.microsoft.com/office/word/2010/wordprocessingInk" xmlns:wne="http://schemas.microsoft.com/office/word/2006/wordml" xmlns:wps="http://schemas.microsoft.com/office/word/2010/wordprocessingShape" mc:Ignorable="w14 w15 wp14">
   <w:endnote w:type="separator" w:id="-1">
     <w:p>
       <w:r>
@@ -10957,7 +11433,7 @@
 </file>
 
 <file path=word/footer1.xml><?xml version="1.0" encoding="utf-8"?>
-<w:ftr xmlns:wpc="http://schemas.microsoft.com/office/word/2010/wordprocessingCanvas" xmlns:cx="http://schemas.microsoft.com/office/drawing/2014/chartex" xmlns:mc="http://schemas.openxmlformats.org/markup-compatibility/2006" xmlns:o="urn:schemas-microsoft-com:office:office" xmlns:r="http://schemas.openxmlformats.org/officeDocument/2006/relationships" xmlns:m="http://schemas.openxmlformats.org/officeDocument/2006/math" xmlns:v="urn:schemas-microsoft-com:vml" xmlns:wp14="http://schemas.microsoft.com/office/word/2010/wordprocessingDrawing" xmlns:wp="http://schemas.openxmlformats.org/drawingml/2006/wordprocessingDrawing" xmlns:w10="urn:schemas-microsoft-com:office:word" xmlns:w="http://schemas.openxmlformats.org/wordprocessingml/2006/main" xmlns:w14="http://schemas.microsoft.com/office/word/2010/wordml" xmlns:w15="http://schemas.microsoft.com/office/word/2012/wordml" xmlns:w16se="http://schemas.microsoft.com/office/word/2015/wordml/symex" xmlns:wpg="http://schemas.microsoft.com/office/word/2010/wordprocessingGroup" xmlns:wpi="http://schemas.microsoft.com/office/word/2010/wordprocessingInk" xmlns:wne="http://schemas.microsoft.com/office/word/2006/wordml" xmlns:wps="http://schemas.microsoft.com/office/word/2010/wordprocessingShape" mc:Ignorable="w14 w15 w16se wp14">
+<w:ftr xmlns:wpc="http://schemas.microsoft.com/office/word/2010/wordprocessingCanvas" xmlns:mc="http://schemas.openxmlformats.org/markup-compatibility/2006" xmlns:o="urn:schemas-microsoft-com:office:office" xmlns:r="http://schemas.openxmlformats.org/officeDocument/2006/relationships" xmlns:m="http://schemas.openxmlformats.org/officeDocument/2006/math" xmlns:v="urn:schemas-microsoft-com:vml" xmlns:wp14="http://schemas.microsoft.com/office/word/2010/wordprocessingDrawing" xmlns:wp="http://schemas.openxmlformats.org/drawingml/2006/wordprocessingDrawing" xmlns:w10="urn:schemas-microsoft-com:office:word" xmlns:w="http://schemas.openxmlformats.org/wordprocessingml/2006/main" xmlns:w14="http://schemas.microsoft.com/office/word/2010/wordml" xmlns:w15="http://schemas.microsoft.com/office/word/2012/wordml" xmlns:wpg="http://schemas.microsoft.com/office/word/2010/wordprocessingGroup" xmlns:wpi="http://schemas.microsoft.com/office/word/2010/wordprocessingInk" xmlns:wne="http://schemas.microsoft.com/office/word/2006/wordml" xmlns:wps="http://schemas.microsoft.com/office/word/2010/wordprocessingShape" mc:Ignorable="w14 w15 wp14">
   <w:p>
     <w:pPr>
       <w:pStyle w:val="Footer"/>
@@ -11002,7 +11478,7 @@
         <w:noProof/>
         <w:rtl/>
       </w:rPr>
-      <w:t>4</w:t>
+      <w:t>5</w:t>
     </w:r>
     <w:r>
       <w:rPr>
@@ -11052,7 +11528,7 @@
         <w:noProof/>
         <w:rtl/>
       </w:rPr>
-      <w:t>4</w:t>
+      <w:t>5</w:t>
     </w:r>
     <w:r>
       <w:rPr>
@@ -11071,7 +11547,7 @@
 </file>
 
 <file path=word/footnotes.xml><?xml version="1.0" encoding="utf-8"?>
-<w:footnotes xmlns:wpc="http://schemas.microsoft.com/office/word/2010/wordprocessingCanvas" xmlns:cx="http://schemas.microsoft.com/office/drawing/2014/chartex" xmlns:mc="http://schemas.openxmlformats.org/markup-compatibility/2006" xmlns:o="urn:schemas-microsoft-com:office:office" xmlns:r="http://schemas.openxmlformats.org/officeDocument/2006/relationships" xmlns:m="http://schemas.openxmlformats.org/officeDocument/2006/math" xmlns:v="urn:schemas-microsoft-com:vml" xmlns:wp14="http://schemas.microsoft.com/office/word/2010/wordprocessingDrawing" xmlns:wp="http://schemas.openxmlformats.org/drawingml/2006/wordprocessingDrawing" xmlns:w10="urn:schemas-microsoft-com:office:word" xmlns:w="http://schemas.openxmlformats.org/wordprocessingml/2006/main" xmlns:w14="http://schemas.microsoft.com/office/word/2010/wordml" xmlns:w15="http://schemas.microsoft.com/office/word/2012/wordml" xmlns:w16se="http://schemas.microsoft.com/office/word/2015/wordml/symex" xmlns:wpg="http://schemas.microsoft.com/office/word/2010/wordprocessingGroup" xmlns:wpi="http://schemas.microsoft.com/office/word/2010/wordprocessingInk" xmlns:wne="http://schemas.microsoft.com/office/word/2006/wordml" xmlns:wps="http://schemas.microsoft.com/office/word/2010/wordprocessingShape" mc:Ignorable="w14 w15 w16se wp14">
+<w:footnotes xmlns:wpc="http://schemas.microsoft.com/office/word/2010/wordprocessingCanvas" xmlns:mc="http://schemas.openxmlformats.org/markup-compatibility/2006" xmlns:o="urn:schemas-microsoft-com:office:office" xmlns:r="http://schemas.openxmlformats.org/officeDocument/2006/relationships" xmlns:m="http://schemas.openxmlformats.org/officeDocument/2006/math" xmlns:v="urn:schemas-microsoft-com:vml" xmlns:wp14="http://schemas.microsoft.com/office/word/2010/wordprocessingDrawing" xmlns:wp="http://schemas.openxmlformats.org/drawingml/2006/wordprocessingDrawing" xmlns:w10="urn:schemas-microsoft-com:office:word" xmlns:w="http://schemas.openxmlformats.org/wordprocessingml/2006/main" xmlns:w14="http://schemas.microsoft.com/office/word/2010/wordml" xmlns:w15="http://schemas.microsoft.com/office/word/2012/wordml" xmlns:wpg="http://schemas.microsoft.com/office/word/2010/wordprocessingGroup" xmlns:wpi="http://schemas.microsoft.com/office/word/2010/wordprocessingInk" xmlns:wne="http://schemas.microsoft.com/office/word/2006/wordml" xmlns:wps="http://schemas.microsoft.com/office/word/2010/wordprocessingShape" mc:Ignorable="w14 w15 wp14">
   <w:footnote w:type="separator" w:id="-1">
     <w:p>
       <w:r>
@@ -11451,6 +11927,8 @@
       <w:pPr>
         <w:pStyle w:val="FootnoteText"/>
         <w:rPr>
+          <w:rFonts w:hint="cs"/>
+          <w:rtl/>
           <w:lang w:bidi="fa-IR"/>
         </w:rPr>
       </w:pPr>
@@ -11461,13 +11939,7 @@
         <w:footnoteRef/>
       </w:r>
       <w:r>
-        <w:t xml:space="preserve"> </w:t>
-      </w:r>
-      <w:r>
-        <w:rPr>
-          <w:lang w:bidi="fa-IR"/>
-        </w:rPr>
-        <w:t>Control plane</w:t>
+        <w:t xml:space="preserve"> Mac table</w:t>
       </w:r>
     </w:p>
   </w:footnote>
@@ -11475,6 +11947,9 @@
     <w:p>
       <w:pPr>
         <w:pStyle w:val="FootnoteText"/>
+        <w:rPr>
+          <w:lang w:bidi="fa-IR"/>
+        </w:rPr>
       </w:pPr>
       <w:r>
         <w:rPr>
@@ -11483,13 +11958,14 @@
         <w:footnoteRef/>
       </w:r>
       <w:r>
-        <w:t xml:space="preserve"> Data plane</w:t>
-      </w:r>
-    </w:p>
-    <w:p>
-      <w:pPr>
-        <w:pStyle w:val="FootnoteText"/>
-      </w:pPr>
+        <w:t xml:space="preserve"> </w:t>
+      </w:r>
+      <w:r>
+        <w:rPr>
+          <w:lang w:bidi="fa-IR"/>
+        </w:rPr>
+        <w:t>Control plane</w:t>
+      </w:r>
     </w:p>
   </w:footnote>
   <w:footnote w:id="18">
@@ -11504,8 +11980,13 @@
         <w:footnoteRef/>
       </w:r>
       <w:r>
-        <w:t xml:space="preserve"> Open Network Operating System</w:t>
-      </w:r>
+        <w:t xml:space="preserve"> Data plane</w:t>
+      </w:r>
+    </w:p>
+    <w:p>
+      <w:pPr>
+        <w:pStyle w:val="FootnoteText"/>
+      </w:pPr>
     </w:p>
   </w:footnote>
   <w:footnote w:id="19">
@@ -11520,7 +12001,48 @@
         <w:footnoteRef/>
       </w:r>
       <w:r>
+        <w:t xml:space="preserve"> Open Network Operating System</w:t>
+      </w:r>
+    </w:p>
+  </w:footnote>
+  <w:footnote w:id="20">
+    <w:p>
+      <w:pPr>
+        <w:pStyle w:val="FootnoteText"/>
+      </w:pPr>
+      <w:r>
+        <w:rPr>
+          <w:rStyle w:val="FootnoteReference"/>
+        </w:rPr>
+        <w:footnoteRef/>
+      </w:r>
+      <w:r>
         <w:t xml:space="preserve"> Application Programming Interface</w:t>
+      </w:r>
+    </w:p>
+  </w:footnote>
+  <w:footnote w:id="21">
+    <w:p>
+      <w:pPr>
+        <w:pStyle w:val="FootnoteText"/>
+        <w:rPr>
+          <w:lang w:bidi="fa-IR"/>
+        </w:rPr>
+      </w:pPr>
+      <w:r>
+        <w:rPr>
+          <w:rStyle w:val="FootnoteReference"/>
+        </w:rPr>
+        <w:footnoteRef/>
+      </w:r>
+      <w:r>
+        <w:t xml:space="preserve"> </w:t>
+      </w:r>
+      <w:r>
+        <w:rPr>
+          <w:lang w:bidi="fa-IR"/>
+        </w:rPr>
+        <w:t>intents</w:t>
       </w:r>
     </w:p>
   </w:footnote>
@@ -11528,8 +12050,8 @@
 </file>
 
 <file path=word/numbering.xml><?xml version="1.0" encoding="utf-8"?>
-<w:numbering xmlns:wpc="http://schemas.microsoft.com/office/word/2010/wordprocessingCanvas" xmlns:cx="http://schemas.microsoft.com/office/drawing/2014/chartex" xmlns:mc="http://schemas.openxmlformats.org/markup-compatibility/2006" xmlns:o="urn:schemas-microsoft-com:office:office" xmlns:r="http://schemas.openxmlformats.org/officeDocument/2006/relationships" xmlns:m="http://schemas.openxmlformats.org/officeDocument/2006/math" xmlns:v="urn:schemas-microsoft-com:vml" xmlns:wp14="http://schemas.microsoft.com/office/word/2010/wordprocessingDrawing" xmlns:wp="http://schemas.openxmlformats.org/drawingml/2006/wordprocessingDrawing" xmlns:w10="urn:schemas-microsoft-com:office:word" xmlns:w="http://schemas.openxmlformats.org/wordprocessingml/2006/main" xmlns:w14="http://schemas.microsoft.com/office/word/2010/wordml" xmlns:w15="http://schemas.microsoft.com/office/word/2012/wordml" xmlns:w16se="http://schemas.microsoft.com/office/word/2015/wordml/symex" xmlns:wpg="http://schemas.microsoft.com/office/word/2010/wordprocessingGroup" xmlns:wpi="http://schemas.microsoft.com/office/word/2010/wordprocessingInk" xmlns:wne="http://schemas.microsoft.com/office/word/2006/wordml" xmlns:wps="http://schemas.microsoft.com/office/word/2010/wordprocessingShape" mc:Ignorable="w14 w15 w16se wp14">
-  <w:abstractNum w:abstractNumId="0" w15:restartNumberingAfterBreak="0">
+<w:numbering xmlns:wpc="http://schemas.microsoft.com/office/word/2010/wordprocessingCanvas" xmlns:mc="http://schemas.openxmlformats.org/markup-compatibility/2006" xmlns:o="urn:schemas-microsoft-com:office:office" xmlns:r="http://schemas.openxmlformats.org/officeDocument/2006/relationships" xmlns:m="http://schemas.openxmlformats.org/officeDocument/2006/math" xmlns:v="urn:schemas-microsoft-com:vml" xmlns:wp14="http://schemas.microsoft.com/office/word/2010/wordprocessingDrawing" xmlns:wp="http://schemas.openxmlformats.org/drawingml/2006/wordprocessingDrawing" xmlns:w10="urn:schemas-microsoft-com:office:word" xmlns:w="http://schemas.openxmlformats.org/wordprocessingml/2006/main" xmlns:w14="http://schemas.microsoft.com/office/word/2010/wordml" xmlns:w15="http://schemas.microsoft.com/office/word/2012/wordml" xmlns:wpg="http://schemas.microsoft.com/office/word/2010/wordprocessingGroup" xmlns:wpi="http://schemas.microsoft.com/office/word/2010/wordprocessingInk" xmlns:wne="http://schemas.microsoft.com/office/word/2006/wordml" xmlns:wps="http://schemas.microsoft.com/office/word/2010/wordprocessingShape" mc:Ignorable="w14 w15 wp14">
+  <w:abstractNum w:abstractNumId="0">
     <w:nsid w:val="0DA81681"/>
     <w:multiLevelType w:val="hybridMultilevel"/>
     <w:tmpl w:val="045EE35E"/>
@@ -11641,7 +12163,7 @@
       </w:rPr>
     </w:lvl>
   </w:abstractNum>
-  <w:abstractNum w:abstractNumId="1" w15:restartNumberingAfterBreak="0">
+  <w:abstractNum w:abstractNumId="1">
     <w:nsid w:val="31705E3F"/>
     <w:multiLevelType w:val="hybridMultilevel"/>
     <w:tmpl w:val="C43CAD14"/>
@@ -11753,7 +12275,7 @@
       </w:rPr>
     </w:lvl>
   </w:abstractNum>
-  <w:abstractNum w:abstractNumId="2" w15:restartNumberingAfterBreak="0">
+  <w:abstractNum w:abstractNumId="2">
     <w:nsid w:val="597D5462"/>
     <w:multiLevelType w:val="hybridMultilevel"/>
     <w:tmpl w:val="DEDA1618"/>
@@ -11843,7 +12365,7 @@
       </w:pPr>
     </w:lvl>
   </w:abstractNum>
-  <w:abstractNum w:abstractNumId="3" w15:restartNumberingAfterBreak="0">
+  <w:abstractNum w:abstractNumId="3">
     <w:nsid w:val="6C067A94"/>
     <w:multiLevelType w:val="hybridMultilevel"/>
     <w:tmpl w:val="7B609744"/>
@@ -11955,7 +12477,7 @@
       </w:rPr>
     </w:lvl>
   </w:abstractNum>
-  <w:abstractNum w:abstractNumId="4" w15:restartNumberingAfterBreak="0">
+  <w:abstractNum w:abstractNumId="4">
     <w:nsid w:val="6E143A43"/>
     <w:multiLevelType w:val="hybridMultilevel"/>
     <w:tmpl w:val="6A9C3EDE"/>
@@ -12044,7 +12566,7 @@
       </w:pPr>
     </w:lvl>
   </w:abstractNum>
-  <w:abstractNum w:abstractNumId="5" w15:restartNumberingAfterBreak="0">
+  <w:abstractNum w:abstractNumId="5">
     <w:nsid w:val="74A81C9D"/>
     <w:multiLevelType w:val="hybridMultilevel"/>
     <w:tmpl w:val="40E2A7F2"/>
@@ -12182,7 +12704,7 @@
 </file>
 
 <file path=word/styles.xml><?xml version="1.0" encoding="utf-8"?>
-<w:styles xmlns:mc="http://schemas.openxmlformats.org/markup-compatibility/2006" xmlns:r="http://schemas.openxmlformats.org/officeDocument/2006/relationships" xmlns:w="http://schemas.openxmlformats.org/wordprocessingml/2006/main" xmlns:w14="http://schemas.microsoft.com/office/word/2010/wordml" xmlns:w15="http://schemas.microsoft.com/office/word/2012/wordml" xmlns:w16se="http://schemas.microsoft.com/office/word/2015/wordml/symex" mc:Ignorable="w14 w15 w16se">
+<w:styles xmlns:mc="http://schemas.openxmlformats.org/markup-compatibility/2006" xmlns:r="http://schemas.openxmlformats.org/officeDocument/2006/relationships" xmlns:w="http://schemas.openxmlformats.org/wordprocessingml/2006/main" xmlns:w14="http://schemas.microsoft.com/office/word/2010/wordml" xmlns:w15="http://schemas.microsoft.com/office/word/2012/wordml" mc:Ignorable="w14 w15">
   <w:docDefaults>
     <w:rPrDefault>
       <w:rPr>
@@ -13052,7 +13574,7 @@
 </file>
 
 <file path=customXml/itemProps1.xml><?xml version="1.0" encoding="utf-8"?>
-<ds:datastoreItem xmlns:ds="http://schemas.openxmlformats.org/officeDocument/2006/customXml" ds:itemID="{93023B04-E63E-4548-B118-9007D42D40CD}">
+<ds:datastoreItem xmlns:ds="http://schemas.openxmlformats.org/officeDocument/2006/customXml" ds:itemID="{A9B53FD6-0955-4664-AB96-87730185BD56}">
   <ds:schemaRefs>
     <ds:schemaRef ds:uri="http://schemas.openxmlformats.org/officeDocument/2006/bibliography"/>
   </ds:schemaRefs>

</xml_diff>